<commit_message>
Updated for 2nd submission
Re-wrote all sections that described the project plan to make it more
clear of the project scope. changed Oculus VR to Oculus Rift for
consistency
</commit_message>
<xml_diff>
--- a/Documents/Documentation/Project Management Plan.docx
+++ b/Documents/Documentation/Project Management Plan.docx
@@ -283,8 +283,6 @@
         </w:rPr>
         <w:t>empest t</w:t>
       </w:r>
-      <w:bookmarkStart w:id="1" w:name="_GoBack"/>
-      <w:bookmarkEnd w:id="1"/>
       <w:r>
         <w:rPr>
           <w:b/>
@@ -442,7 +440,7 @@
           <w:rFonts w:asciiTheme="minorHAnsi" w:hAnsiTheme="minorHAnsi"/>
         </w:rPr>
       </w:pPr>
-      <w:bookmarkStart w:id="2" w:name="_Toc396473807"/>
+      <w:bookmarkStart w:id="1" w:name="_Toc396473807"/>
       <w:r>
         <w:rPr>
           <w:rFonts w:asciiTheme="minorHAnsi" w:hAnsiTheme="minorHAnsi"/>
@@ -450,7 +448,7 @@
         <w:lastRenderedPageBreak/>
         <w:t>Contents Page</w:t>
       </w:r>
-      <w:bookmarkEnd w:id="2"/>
+      <w:bookmarkEnd w:id="1"/>
     </w:p>
     <w:p>
       <w:pPr>
@@ -1324,7 +1322,7 @@
           <w:rFonts w:asciiTheme="minorHAnsi" w:hAnsiTheme="minorHAnsi"/>
         </w:rPr>
       </w:pPr>
-      <w:bookmarkStart w:id="3" w:name="_Toc396473808"/>
+      <w:bookmarkStart w:id="2" w:name="_Toc396473808"/>
       <w:r>
         <w:rPr>
           <w:rFonts w:asciiTheme="minorHAnsi" w:hAnsiTheme="minorHAnsi"/>
@@ -1332,7 +1330,7 @@
         <w:lastRenderedPageBreak/>
         <w:t>Executive Summary</w:t>
       </w:r>
-      <w:bookmarkEnd w:id="3"/>
+      <w:bookmarkEnd w:id="2"/>
     </w:p>
     <w:p>
       <w:pPr>
@@ -1482,7 +1480,7 @@
           <w:rFonts w:asciiTheme="minorHAnsi" w:hAnsiTheme="minorHAnsi"/>
         </w:rPr>
       </w:pPr>
-      <w:bookmarkStart w:id="4" w:name="_Toc396473809"/>
+      <w:bookmarkStart w:id="3" w:name="_Toc396473809"/>
       <w:r>
         <w:rPr>
           <w:rFonts w:asciiTheme="minorHAnsi" w:hAnsiTheme="minorHAnsi"/>
@@ -1490,7 +1488,7 @@
         <w:lastRenderedPageBreak/>
         <w:t>Introduction</w:t>
       </w:r>
-      <w:bookmarkEnd w:id="4"/>
+      <w:bookmarkEnd w:id="3"/>
     </w:p>
     <w:p>
       <w:pPr>
@@ -1516,12 +1514,39 @@
     </w:p>
     <w:p>
       <w:r>
-        <w:t>The purpose of the project is to create a virtual environment complete with three levels that will fully immerse users both mentally and physically. The ultimate aim is to design the levels in such a way that targets the rehabilitation of stroke patients who have lost some form of motor control. The virtual environment should help the patients rewire their brains to hopefully regain some motor control ability by exercising the affected areas of the brain in the virtual environment. Patient profiles should be stored in a database which includes progress scores from the system at each use. Patient confidentiality is kept by each patient having an ID number and their names not being stored. The database should be accessible remotely and not restricted to the system.</w:t>
-      </w:r>
-    </w:p>
-    <w:p>
-      <w:r>
-        <w:t>There is room for expansion of this project, for example speech therapy or other devices may be able to be incorporated at a later date.</w:t>
+        <w:t xml:space="preserve">The purpose of the project is to create a virtual environment complete with three levels that will fully immerse users both mentally and physically. The ultimate aim is to design the levels in such a way that </w:t>
+      </w:r>
+      <w:r>
+        <w:t xml:space="preserve">in the future it can be used with </w:t>
+      </w:r>
+      <w:r>
+        <w:t>the rehabilitation of stroke patients who have lost some form of motor control.</w:t>
+      </w:r>
+      <w:r>
+        <w:t xml:space="preserve"> For the scope of this project, the task is to design and develop a system that supports various natural user interface devices that immerses the user. Each level will have a different simple task associated with it, including object manipulation, object avoidance, and way finding. The goal of this project is to design the system with different combinations of devices, so that it can be determined which set will be most beneficial in future adaptions of the project. User</w:t>
+      </w:r>
+      <w:r>
+        <w:t xml:space="preserve"> profiles </w:t>
+      </w:r>
+      <w:r>
+        <w:t>will</w:t>
+      </w:r>
+      <w:r>
+        <w:t xml:space="preserve"> be stored in a database which includes progress scores from the system at each use. </w:t>
+      </w:r>
+      <w:r>
+        <w:t xml:space="preserve">User </w:t>
+      </w:r>
+      <w:r>
+        <w:t>confidentiality is kept by each patient having an ID number and their names not being stored. The database should be accessible remotely and not restricted to the system.</w:t>
+      </w:r>
+    </w:p>
+    <w:p>
+      <w:r>
+        <w:t>The long term goal of the system is that t</w:t>
+      </w:r>
+      <w:r>
+        <w:t>he virtual environment should help the patients rewire their brains to hopefully regain some motor control ability by exercising the affected areas of the brain in the virtual environment. There is room for expansion of this project, for example speech therapy or other devices may be able to be incorporated at a later date.</w:t>
       </w:r>
       <w:r>
         <w:br w:type="page"/>
@@ -1534,7 +1559,7 @@
           <w:rFonts w:asciiTheme="minorHAnsi" w:hAnsiTheme="minorHAnsi"/>
         </w:rPr>
       </w:pPr>
-      <w:bookmarkStart w:id="5" w:name="_Toc396473810"/>
+      <w:bookmarkStart w:id="4" w:name="_Toc396473810"/>
       <w:r>
         <w:rPr>
           <w:rFonts w:asciiTheme="minorHAnsi" w:hAnsiTheme="minorHAnsi"/>
@@ -1542,7 +1567,7 @@
         <w:lastRenderedPageBreak/>
         <w:t>Project Integration Management</w:t>
       </w:r>
-      <w:bookmarkEnd w:id="5"/>
+      <w:bookmarkEnd w:id="4"/>
     </w:p>
     <w:p>
       <w:pPr>
@@ -1836,7 +1861,7 @@
           <w:rFonts w:asciiTheme="minorHAnsi" w:hAnsiTheme="minorHAnsi"/>
         </w:rPr>
       </w:pPr>
-      <w:bookmarkStart w:id="6" w:name="_Toc396473811"/>
+      <w:bookmarkStart w:id="5" w:name="_Toc396473811"/>
       <w:r>
         <w:rPr>
           <w:rFonts w:asciiTheme="minorHAnsi" w:hAnsiTheme="minorHAnsi"/>
@@ -1844,7 +1869,7 @@
         <w:lastRenderedPageBreak/>
         <w:t>Project Scope Management</w:t>
       </w:r>
-      <w:bookmarkEnd w:id="6"/>
+      <w:bookmarkEnd w:id="5"/>
     </w:p>
     <w:p>
       <w:pPr>
@@ -1887,7 +1912,18 @@
         <w:t>levels</w:t>
       </w:r>
       <w:r>
-        <w:t xml:space="preserve"> which utilises different natural user interfaces to discover the best methods to help with neuroplasticity therapy.</w:t>
+        <w:t xml:space="preserve"> which utilises different natural user interfaces</w:t>
+      </w:r>
+      <w:r>
+        <w:t xml:space="preserve">. This system will eventually </w:t>
+      </w:r>
+      <w:proofErr w:type="spellStart"/>
+      <w:r>
+        <w:t>used</w:t>
+      </w:r>
+      <w:proofErr w:type="spellEnd"/>
+      <w:r>
+        <w:t xml:space="preserve"> to discover the best methods to help with neuroplasticity therapy.</w:t>
       </w:r>
     </w:p>
     <w:p>
@@ -1977,7 +2013,21 @@
         <w:t xml:space="preserve"> </w:t>
       </w:r>
       <w:r>
-        <w:t>finding). The simulation should work with 4 sets of devices: OR + Kinect, OR + Leap Motion, OR + Hydra Rift, mouse &amp; keyboard. The simulation should have a menu system. Each level should keep track of the user’s time score. Each user should be able to create a profile and that profile should store certain information such as ID number, physical description, and scores. The profile information should be kept in a database that is accessible apart from the simulation. The profile will not store the users name for confidentiality reasons. The simulation will be limited to experimenting with movement, no other rehabilitation methods such as speech are offered in the simulation at this stage, but will be able to be added at a later date if required.</w:t>
+        <w:t xml:space="preserve">finding). The simulation should work with 4 sets of devices: OR + Kinect, OR + Leap Motion, OR + Hydra Rift, mouse &amp; keyboard. The simulation should have a menu system. Each level should keep track of the user’s time score. Each user should be able to create a profile and that profile should store certain information such as ID number, physical description, and scores. The profile information should be kept in a database that is accessible apart from the simulation. The profile will not store the users name for confidentiality reasons. The simulation will be limited to experimenting with </w:t>
+      </w:r>
+      <w:proofErr w:type="gramStart"/>
+      <w:r>
+        <w:t>movement,</w:t>
+      </w:r>
+      <w:proofErr w:type="gramEnd"/>
+      <w:r>
+        <w:t xml:space="preserve"> no rehabilitation methods </w:t>
+      </w:r>
+      <w:r>
+        <w:t xml:space="preserve">are incorporated for this project but has potential for this expansion. Other methods of rehabilitation </w:t>
+      </w:r>
+      <w:r>
+        <w:t>such as speech are offered in the simulation at this stage, but will be able to be added at a later date if required.</w:t>
       </w:r>
     </w:p>
     <w:p/>
@@ -2014,7 +2064,7 @@
           <w:rFonts w:asciiTheme="minorHAnsi" w:hAnsiTheme="minorHAnsi"/>
         </w:rPr>
       </w:pPr>
-      <w:bookmarkStart w:id="7" w:name="_Toc396473812"/>
+      <w:bookmarkStart w:id="6" w:name="_Toc396473812"/>
       <w:r>
         <w:rPr>
           <w:rFonts w:asciiTheme="minorHAnsi" w:hAnsiTheme="minorHAnsi"/>
@@ -2022,7 +2072,7 @@
         <w:lastRenderedPageBreak/>
         <w:t>Project Time Management</w:t>
       </w:r>
-      <w:bookmarkEnd w:id="7"/>
+      <w:bookmarkEnd w:id="6"/>
     </w:p>
     <w:p>
       <w:pPr>
@@ -2064,7 +2114,7 @@
           <w:rFonts w:asciiTheme="minorHAnsi" w:hAnsiTheme="minorHAnsi"/>
         </w:rPr>
       </w:pPr>
-      <w:bookmarkStart w:id="8" w:name="_Toc396473813"/>
+      <w:bookmarkStart w:id="7" w:name="_Toc396473813"/>
       <w:r>
         <w:rPr>
           <w:rFonts w:asciiTheme="minorHAnsi" w:hAnsiTheme="minorHAnsi"/>
@@ -2072,7 +2122,7 @@
         <w:lastRenderedPageBreak/>
         <w:t>Project Quality Management</w:t>
       </w:r>
-      <w:bookmarkEnd w:id="8"/>
+      <w:bookmarkEnd w:id="7"/>
     </w:p>
     <w:p>
       <w:pPr>
@@ -2217,7 +2267,7 @@
           <w:rFonts w:asciiTheme="minorHAnsi" w:hAnsiTheme="minorHAnsi"/>
         </w:rPr>
       </w:pPr>
-      <w:bookmarkStart w:id="9" w:name="_Toc396473814"/>
+      <w:bookmarkStart w:id="8" w:name="_Toc396473814"/>
       <w:r>
         <w:rPr>
           <w:rFonts w:asciiTheme="minorHAnsi" w:hAnsiTheme="minorHAnsi"/>
@@ -2225,7 +2275,7 @@
         <w:lastRenderedPageBreak/>
         <w:t>Project Communications Management</w:t>
       </w:r>
-      <w:bookmarkEnd w:id="9"/>
+      <w:bookmarkEnd w:id="8"/>
     </w:p>
     <w:p>
       <w:pPr>
@@ -3404,7 +3454,7 @@
           <w:szCs w:val="28"/>
         </w:rPr>
       </w:pPr>
-      <w:bookmarkStart w:id="10" w:name="_Toc396473815"/>
+      <w:bookmarkStart w:id="9" w:name="_Toc396473815"/>
       <w:r>
         <w:br w:type="page"/>
       </w:r>
@@ -3423,7 +3473,7 @@
         <w:lastRenderedPageBreak/>
         <w:t>Project Human Resource Management</w:t>
       </w:r>
-      <w:bookmarkEnd w:id="10"/>
+      <w:bookmarkEnd w:id="9"/>
     </w:p>
     <w:p>
       <w:pPr>
@@ -7778,7 +7828,7 @@
           <w:rFonts w:asciiTheme="minorHAnsi" w:hAnsiTheme="minorHAnsi"/>
         </w:rPr>
       </w:pPr>
-      <w:bookmarkStart w:id="11" w:name="_Toc396473816"/>
+      <w:bookmarkStart w:id="10" w:name="_Toc396473816"/>
       <w:r>
         <w:rPr>
           <w:rFonts w:asciiTheme="minorHAnsi" w:hAnsiTheme="minorHAnsi"/>
@@ -7786,7 +7836,7 @@
         <w:lastRenderedPageBreak/>
         <w:t>Project Risk Management</w:t>
       </w:r>
-      <w:bookmarkEnd w:id="11"/>
+      <w:bookmarkEnd w:id="10"/>
     </w:p>
     <w:p>
       <w:pPr>
@@ -8389,7 +8439,7 @@
           <w:szCs w:val="28"/>
         </w:rPr>
       </w:pPr>
-      <w:bookmarkStart w:id="12" w:name="_Toc396473817"/>
+      <w:bookmarkStart w:id="11" w:name="_Toc396473817"/>
       <w:r>
         <w:br w:type="page"/>
       </w:r>
@@ -8408,7 +8458,7 @@
         <w:lastRenderedPageBreak/>
         <w:t>Project Cost Management</w:t>
       </w:r>
-      <w:bookmarkEnd w:id="12"/>
+      <w:bookmarkEnd w:id="11"/>
     </w:p>
     <w:p>
       <w:pPr>
@@ -8474,7 +8524,7 @@
         </w:numPr>
       </w:pPr>
       <w:r>
-        <w:t>Oculus VR or Oculus Rift</w:t>
+        <w:t>Oculus Rift</w:t>
       </w:r>
     </w:p>
     <w:p>
@@ -8510,10 +8560,17 @@
         </w:numPr>
       </w:pPr>
       <w:r>
-        <w:t>Kinect (Windows)</w:t>
-      </w:r>
-    </w:p>
-    <w:p>
+        <w:t xml:space="preserve">Kinect </w:t>
+      </w:r>
+    </w:p>
+    <w:p>
+      <w:pPr>
+        <w:pStyle w:val="ListParagraph"/>
+        <w:numPr>
+          <w:ilvl w:val="0"/>
+          <w:numId w:val="8"/>
+        </w:numPr>
+      </w:pPr>
       <w:r>
         <w:t>The software:</w:t>
       </w:r>
@@ -8538,7 +8595,22 @@
         <w:t>s required to be bought by Murdoch U</w:t>
       </w:r>
       <w:r>
-        <w:t>niversity for this project so that the requirements can be met. The main reason is that the device Oculus VR does not work without being integrated into Unity PRO. Standard Unity does not support the Oculus VR.</w:t>
+        <w:t xml:space="preserve">niversity for this project so that the requirements can be met. The main reason is that the device Oculus </w:t>
+      </w:r>
+      <w:r>
+        <w:t>Rift</w:t>
+      </w:r>
+      <w:r>
+        <w:t xml:space="preserve"> </w:t>
+      </w:r>
+      <w:r>
+        <w:t xml:space="preserve">does not work without being integrated into Unity PRO. Standard Unity does not support the Oculus </w:t>
+      </w:r>
+      <w:r>
+        <w:t>Rift</w:t>
+      </w:r>
+      <w:r>
+        <w:t>.</w:t>
       </w:r>
     </w:p>
     <w:p>
@@ -8575,7 +8647,7 @@
           <w:rFonts w:asciiTheme="minorHAnsi" w:hAnsiTheme="minorHAnsi"/>
         </w:rPr>
       </w:pPr>
-      <w:bookmarkStart w:id="13" w:name="_Toc396473818"/>
+      <w:bookmarkStart w:id="12" w:name="_Toc396473818"/>
       <w:r>
         <w:rPr>
           <w:rFonts w:asciiTheme="minorHAnsi" w:hAnsiTheme="minorHAnsi"/>
@@ -8583,7 +8655,7 @@
         <w:lastRenderedPageBreak/>
         <w:t>Project Procurement Management</w:t>
       </w:r>
-      <w:bookmarkEnd w:id="13"/>
+      <w:bookmarkEnd w:id="12"/>
     </w:p>
     <w:p>
       <w:pPr>
@@ -8852,35 +8924,69 @@
           <w:sz w:val="24"/>
           <w:szCs w:val="24"/>
         </w:rPr>
-        <w:t>Obtaining the required hardware components and each of the SDKs is via the client/supervisor in which will be expected to supply at minimum one of each device. Requests for Unity pro license, group or individual is done similarly and approval will be requested from the client/supervisor for the acquisition and monthly funding of the pro licenses.</w:t>
-      </w:r>
-    </w:p>
-    <w:p>
-      <w:pPr>
-        <w:spacing w:after="0" w:line="240" w:lineRule="auto"/>
+        <w:t>Obtaining the required hardware components and each of the SDKs is via the client/supervisor in which will be expected to supply at minimum one of each device. R</w:t>
+      </w:r>
+      <w:r>
         <w:rPr>
           <w:rFonts w:cs="Times New Roman"/>
           <w:sz w:val="24"/>
           <w:szCs w:val="24"/>
         </w:rPr>
-      </w:pPr>
-    </w:p>
-    <w:p>
-      <w:pPr>
-        <w:spacing w:after="0" w:line="240" w:lineRule="auto"/>
+        <w:t>equests for Unity P</w:t>
+      </w:r>
+      <w:r>
         <w:rPr>
           <w:rFonts w:cs="Times New Roman"/>
           <w:sz w:val="24"/>
           <w:szCs w:val="24"/>
         </w:rPr>
-      </w:pPr>
-      <w:r>
+        <w:t>ro license, group or individual is done similarly and approval will be requested from the client/supervisor for the acquisition and monthly funding of the pro licenses.</w:t>
+      </w:r>
+    </w:p>
+    <w:p>
+      <w:pPr>
+        <w:spacing w:after="0" w:line="240" w:lineRule="auto"/>
         <w:rPr>
           <w:rFonts w:cs="Times New Roman"/>
           <w:sz w:val="24"/>
           <w:szCs w:val="24"/>
         </w:rPr>
-        <w:t xml:space="preserve">In the event that procurement of Unity pro licenses may take several weeks, each team member will register for the one month trial of Unity Pro until the resource is acquired. </w:t>
+      </w:pPr>
+    </w:p>
+    <w:p>
+      <w:pPr>
+        <w:spacing w:after="0" w:line="240" w:lineRule="auto"/>
+        <w:rPr>
+          <w:rFonts w:cs="Times New Roman"/>
+          <w:sz w:val="24"/>
+          <w:szCs w:val="24"/>
+        </w:rPr>
+      </w:pPr>
+      <w:r>
+        <w:rPr>
+          <w:rFonts w:cs="Times New Roman"/>
+          <w:sz w:val="24"/>
+          <w:szCs w:val="24"/>
+        </w:rPr>
+        <w:t>In the e</w:t>
+      </w:r>
+      <w:r>
+        <w:rPr>
+          <w:rFonts w:cs="Times New Roman"/>
+          <w:sz w:val="24"/>
+          <w:szCs w:val="24"/>
+        </w:rPr>
+        <w:t>vent that procurement of Unity P</w:t>
+      </w:r>
+      <w:bookmarkStart w:id="13" w:name="_GoBack"/>
+      <w:bookmarkEnd w:id="13"/>
+      <w:r>
+        <w:rPr>
+          <w:rFonts w:cs="Times New Roman"/>
+          <w:sz w:val="24"/>
+          <w:szCs w:val="24"/>
+        </w:rPr>
+        <w:t xml:space="preserve">ro licenses may take several weeks, each team member will register for the one month trial of Unity Pro until the resource is acquired. </w:t>
       </w:r>
     </w:p>
     <w:p>
@@ -14911,7 +15017,6 @@
         <w:docPartUnique/>
       </w:docPartObj>
     </w:sdtPr>
-    <w:sdtEndPr/>
     <w:sdtContent>
       <w:p>
         <w:pPr>
@@ -14931,7 +15036,7 @@
           <w:rPr>
             <w:noProof/>
           </w:rPr>
-          <w:t>2</w:t>
+          <w:t>24</w:t>
         </w:r>
         <w:r>
           <w:rPr>
@@ -19748,56 +19853,56 @@
   </dgm:ptLst>
   <dgm:cxnLst>
     <dgm:cxn modelId="{CD3298AC-8DBC-4284-BE2D-27268D4249B1}" srcId="{C13CC66A-7D0D-4118-8A60-FF63DB723F7A}" destId="{06F2FC1D-99BD-41DC-AEF1-AA346FEE5E52}" srcOrd="0" destOrd="0" parTransId="{8518AF67-0764-4ED3-A935-E0D61C1A5DFA}" sibTransId="{A52B1960-6D42-42AB-8E22-907973D307BB}"/>
-    <dgm:cxn modelId="{882BE1CD-3E93-427A-BE2E-904B3801BBDF}" type="presOf" srcId="{4FC03650-22D2-41B3-96E1-F9D25D86A2D1}" destId="{B2606A13-ADD4-4337-B37A-83EA4B5C04E1}" srcOrd="0" destOrd="0" presId="urn:microsoft.com/office/officeart/2005/8/layout/hierarchy6"/>
-    <dgm:cxn modelId="{B0FEBDDC-5724-406C-AE95-9CF3BC48DBAF}" type="presOf" srcId="{E2AD8952-0461-441D-9ECB-524FD804EA52}" destId="{02ECDDEE-7322-4301-AD63-74508C999548}" srcOrd="0" destOrd="0" presId="urn:microsoft.com/office/officeart/2005/8/layout/hierarchy6"/>
-    <dgm:cxn modelId="{72CB4956-E8B9-4C54-A19E-727F8BE853BF}" type="presOf" srcId="{4C6BB08C-3A9D-40CA-AFC5-7D1206424AA7}" destId="{47578327-F14C-43FC-82E1-A2F17B519FA3}" srcOrd="0" destOrd="0" presId="urn:microsoft.com/office/officeart/2005/8/layout/hierarchy6"/>
-    <dgm:cxn modelId="{844E0BF0-2B41-4996-AA42-1F0AD2F54922}" type="presOf" srcId="{255947D9-DD3D-493D-946E-D00F51D40D59}" destId="{00B0AB45-9DDB-403E-8A05-283F3458F8AD}" srcOrd="0" destOrd="0" presId="urn:microsoft.com/office/officeart/2005/8/layout/hierarchy6"/>
-    <dgm:cxn modelId="{85B9FCDC-1417-4E6A-8C28-8EA0BF660E33}" type="presOf" srcId="{C54DC4D4-EBD5-4412-86B7-8C0C669076F3}" destId="{B712C00B-1977-44A8-B1F2-79AB11DF3A45}" srcOrd="0" destOrd="0" presId="urn:microsoft.com/office/officeart/2005/8/layout/hierarchy6"/>
-    <dgm:cxn modelId="{67E8904C-7107-447B-BBB7-2EC810E8E6EF}" type="presOf" srcId="{06F2FC1D-99BD-41DC-AEF1-AA346FEE5E52}" destId="{E888C76C-88BD-4D67-8DCC-02B49ECDEE8E}" srcOrd="0" destOrd="0" presId="urn:microsoft.com/office/officeart/2005/8/layout/hierarchy6"/>
-    <dgm:cxn modelId="{A015656E-8372-45EA-965D-5E62AC5DAE1C}" type="presOf" srcId="{3B5AFC82-6E0F-4A1A-93E9-0C52944202AF}" destId="{AFA13957-37C1-42C7-9326-9637976F0B9F}" srcOrd="0" destOrd="0" presId="urn:microsoft.com/office/officeart/2005/8/layout/hierarchy6"/>
+    <dgm:cxn modelId="{A52091E7-14B0-4ACD-BA71-ADAFF04D52A0}" type="presOf" srcId="{468C4BC4-2646-4BE1-908D-A15A9DF6A8BE}" destId="{90FB2B2B-9C97-4F51-9697-B0116F2BC534}" srcOrd="0" destOrd="0" presId="urn:microsoft.com/office/officeart/2005/8/layout/hierarchy6"/>
+    <dgm:cxn modelId="{0380A5B4-D18A-478F-A20E-2CE0CFE5F4CA}" type="presOf" srcId="{255947D9-DD3D-493D-946E-D00F51D40D59}" destId="{00B0AB45-9DDB-403E-8A05-283F3458F8AD}" srcOrd="0" destOrd="0" presId="urn:microsoft.com/office/officeart/2005/8/layout/hierarchy6"/>
     <dgm:cxn modelId="{83B3A72E-2762-4A1B-ACF1-FF36354CDC15}" srcId="{468C4BC4-2646-4BE1-908D-A15A9DF6A8BE}" destId="{C13CC66A-7D0D-4118-8A60-FF63DB723F7A}" srcOrd="0" destOrd="0" parTransId="{217DFD9D-5466-493A-B205-9C535F7EA88C}" sibTransId="{2033AA2C-C6F0-4DAD-9D0B-0633FD77294B}"/>
-    <dgm:cxn modelId="{A1B1B303-99DB-433A-9CC3-3DDDF4BDC168}" type="presOf" srcId="{C13CC66A-7D0D-4118-8A60-FF63DB723F7A}" destId="{1E58A067-C9CD-4A52-A779-CB28E9E4275C}" srcOrd="0" destOrd="0" presId="urn:microsoft.com/office/officeart/2005/8/layout/hierarchy6"/>
+    <dgm:cxn modelId="{2A5AB105-BFAC-4320-A5C1-4AD195BC7836}" type="presOf" srcId="{C13CC66A-7D0D-4118-8A60-FF63DB723F7A}" destId="{1E58A067-C9CD-4A52-A779-CB28E9E4275C}" srcOrd="0" destOrd="0" presId="urn:microsoft.com/office/officeart/2005/8/layout/hierarchy6"/>
+    <dgm:cxn modelId="{34EDCA27-D466-45AF-BC14-E4894B67CA12}" type="presOf" srcId="{C54DC4D4-EBD5-4412-86B7-8C0C669076F3}" destId="{B712C00B-1977-44A8-B1F2-79AB11DF3A45}" srcOrd="0" destOrd="0" presId="urn:microsoft.com/office/officeart/2005/8/layout/hierarchy6"/>
+    <dgm:cxn modelId="{929A408A-8673-433E-8EC2-9EC4426D5F4B}" type="presOf" srcId="{8518AF67-0764-4ED3-A935-E0D61C1A5DFA}" destId="{0C28DA98-FFAF-4A9F-9B87-B8F647566FF6}" srcOrd="0" destOrd="0" presId="urn:microsoft.com/office/officeart/2005/8/layout/hierarchy6"/>
+    <dgm:cxn modelId="{D7E40F53-5A42-4F4C-84F4-EBF92F4CA708}" type="presOf" srcId="{ECDEE379-7037-4286-BF27-6639FD20D9D7}" destId="{2A5AE0FC-1157-4604-AF57-F56E6E12E28A}" srcOrd="0" destOrd="0" presId="urn:microsoft.com/office/officeart/2005/8/layout/hierarchy6"/>
     <dgm:cxn modelId="{EA2D4723-4D8E-4A26-8BD0-E729E6E76D0A}" srcId="{4FC03650-22D2-41B3-96E1-F9D25D86A2D1}" destId="{3B5AFC82-6E0F-4A1A-93E9-0C52944202AF}" srcOrd="1" destOrd="0" parTransId="{963FCCAF-2032-445F-B8E7-14583193327F}" sibTransId="{BB3F43FD-2844-4009-B36E-41C23A17F5C7}"/>
+    <dgm:cxn modelId="{33AE8973-B120-43B7-9C08-B9CF9C125556}" type="presOf" srcId="{3B5AFC82-6E0F-4A1A-93E9-0C52944202AF}" destId="{AFA13957-37C1-42C7-9326-9637976F0B9F}" srcOrd="0" destOrd="0" presId="urn:microsoft.com/office/officeart/2005/8/layout/hierarchy6"/>
+    <dgm:cxn modelId="{3276987D-983A-41A0-913B-F168C5376109}" type="presOf" srcId="{4C6BB08C-3A9D-40CA-AFC5-7D1206424AA7}" destId="{47578327-F14C-43FC-82E1-A2F17B519FA3}" srcOrd="0" destOrd="0" presId="urn:microsoft.com/office/officeart/2005/8/layout/hierarchy6"/>
     <dgm:cxn modelId="{CC483CBE-A026-4952-8190-5D358AEA8889}" srcId="{06F2FC1D-99BD-41DC-AEF1-AA346FEE5E52}" destId="{4FC03650-22D2-41B3-96E1-F9D25D86A2D1}" srcOrd="0" destOrd="0" parTransId="{255947D9-DD3D-493D-946E-D00F51D40D59}" sibTransId="{BB321675-D17A-4A1A-B78F-16155FD948A9}"/>
-    <dgm:cxn modelId="{68B7AE2E-25B2-4C18-8A31-50ECA4866289}" type="presOf" srcId="{D6616F5F-9F63-4ED0-9FAF-8C2CD96F1E21}" destId="{CCF2CA98-BD58-4948-AA40-159D7A24F976}" srcOrd="0" destOrd="0" presId="urn:microsoft.com/office/officeart/2005/8/layout/hierarchy6"/>
-    <dgm:cxn modelId="{29B6379E-5310-4CB8-A209-3488308414D2}" type="presOf" srcId="{963FCCAF-2032-445F-B8E7-14583193327F}" destId="{060917F8-B48F-49C1-AC15-A977D1A53133}" srcOrd="0" destOrd="0" presId="urn:microsoft.com/office/officeart/2005/8/layout/hierarchy6"/>
-    <dgm:cxn modelId="{0884D690-15CF-44DC-90FA-F2B43A317A9E}" type="presOf" srcId="{ECDEE379-7037-4286-BF27-6639FD20D9D7}" destId="{2A5AE0FC-1157-4604-AF57-F56E6E12E28A}" srcOrd="0" destOrd="0" presId="urn:microsoft.com/office/officeart/2005/8/layout/hierarchy6"/>
+    <dgm:cxn modelId="{81A4E83F-C0E0-43DA-9C5B-7ED196B7C6FE}" type="presOf" srcId="{06F2FC1D-99BD-41DC-AEF1-AA346FEE5E52}" destId="{E888C76C-88BD-4D67-8DCC-02B49ECDEE8E}" srcOrd="0" destOrd="0" presId="urn:microsoft.com/office/officeart/2005/8/layout/hierarchy6"/>
+    <dgm:cxn modelId="{87BD4ABB-F39D-40E6-AC92-29C458B94CA5}" type="presOf" srcId="{963FCCAF-2032-445F-B8E7-14583193327F}" destId="{060917F8-B48F-49C1-AC15-A977D1A53133}" srcOrd="0" destOrd="0" presId="urn:microsoft.com/office/officeart/2005/8/layout/hierarchy6"/>
     <dgm:cxn modelId="{5115E39F-AFF2-4227-B0A0-2AF746290BF7}" srcId="{4FC03650-22D2-41B3-96E1-F9D25D86A2D1}" destId="{ECDEE379-7037-4286-BF27-6639FD20D9D7}" srcOrd="3" destOrd="0" parTransId="{33BB7E1B-A47D-4615-B41A-34F797E0A91A}" sibTransId="{AF38E865-28C4-473B-9394-EE80F2C0E629}"/>
-    <dgm:cxn modelId="{54FD407B-B0F9-4815-96DA-1F7FAFEEDFC4}" type="presOf" srcId="{468C4BC4-2646-4BE1-908D-A15A9DF6A8BE}" destId="{90FB2B2B-9C97-4F51-9697-B0116F2BC534}" srcOrd="0" destOrd="0" presId="urn:microsoft.com/office/officeart/2005/8/layout/hierarchy6"/>
+    <dgm:cxn modelId="{68BA7127-51EB-46E6-84CC-ECB11CE38490}" type="presOf" srcId="{33BB7E1B-A47D-4615-B41A-34F797E0A91A}" destId="{09195D0E-EBC6-49DE-BBF6-1341C005AE14}" srcOrd="0" destOrd="0" presId="urn:microsoft.com/office/officeart/2005/8/layout/hierarchy6"/>
     <dgm:cxn modelId="{3F783DED-B99B-4668-8944-CD59A77CFC64}" srcId="{4FC03650-22D2-41B3-96E1-F9D25D86A2D1}" destId="{D6616F5F-9F63-4ED0-9FAF-8C2CD96F1E21}" srcOrd="0" destOrd="0" parTransId="{C54DC4D4-EBD5-4412-86B7-8C0C669076F3}" sibTransId="{EBE1EEB8-962D-41D7-9E60-6566D5F6DC5F}"/>
+    <dgm:cxn modelId="{D22CE608-D72D-43E8-8564-F8E7C140E459}" type="presOf" srcId="{E2AD8952-0461-441D-9ECB-524FD804EA52}" destId="{02ECDDEE-7322-4301-AD63-74508C999548}" srcOrd="0" destOrd="0" presId="urn:microsoft.com/office/officeart/2005/8/layout/hierarchy6"/>
+    <dgm:cxn modelId="{CFDFB4EB-89E5-40EF-803B-46C922C1E7FD}" type="presOf" srcId="{4FC03650-22D2-41B3-96E1-F9D25D86A2D1}" destId="{B2606A13-ADD4-4337-B37A-83EA4B5C04E1}" srcOrd="0" destOrd="0" presId="urn:microsoft.com/office/officeart/2005/8/layout/hierarchy6"/>
+    <dgm:cxn modelId="{02DA09B5-85A5-411D-8BA0-B35A14E9F185}" type="presOf" srcId="{D6616F5F-9F63-4ED0-9FAF-8C2CD96F1E21}" destId="{CCF2CA98-BD58-4948-AA40-159D7A24F976}" srcOrd="0" destOrd="0" presId="urn:microsoft.com/office/officeart/2005/8/layout/hierarchy6"/>
     <dgm:cxn modelId="{67C7BCF5-573E-44F2-A7A8-BD07CB4517A8}" srcId="{4FC03650-22D2-41B3-96E1-F9D25D86A2D1}" destId="{E2AD8952-0461-441D-9ECB-524FD804EA52}" srcOrd="2" destOrd="0" parTransId="{4C6BB08C-3A9D-40CA-AFC5-7D1206424AA7}" sibTransId="{5B7F7522-818C-4EFF-850A-CF389263B548}"/>
-    <dgm:cxn modelId="{5FE9D566-1BEE-4F84-8374-0D5481E35265}" type="presOf" srcId="{8518AF67-0764-4ED3-A935-E0D61C1A5DFA}" destId="{0C28DA98-FFAF-4A9F-9B87-B8F647566FF6}" srcOrd="0" destOrd="0" presId="urn:microsoft.com/office/officeart/2005/8/layout/hierarchy6"/>
-    <dgm:cxn modelId="{D118397A-6BB1-4CCF-B883-EA98AE86E00D}" type="presOf" srcId="{33BB7E1B-A47D-4615-B41A-34F797E0A91A}" destId="{09195D0E-EBC6-49DE-BBF6-1341C005AE14}" srcOrd="0" destOrd="0" presId="urn:microsoft.com/office/officeart/2005/8/layout/hierarchy6"/>
-    <dgm:cxn modelId="{427D8DCD-DEBE-4229-856E-03FBBF9C1D0F}" type="presParOf" srcId="{90FB2B2B-9C97-4F51-9697-B0116F2BC534}" destId="{35E0C59C-6213-44A6-89D4-DD7B56F962AF}" srcOrd="0" destOrd="0" presId="urn:microsoft.com/office/officeart/2005/8/layout/hierarchy6"/>
-    <dgm:cxn modelId="{A349E5E1-DF02-4B4C-8B94-2DBF3E73804E}" type="presParOf" srcId="{35E0C59C-6213-44A6-89D4-DD7B56F962AF}" destId="{CDDD40DE-018F-4849-B756-95B3257FED6B}" srcOrd="0" destOrd="0" presId="urn:microsoft.com/office/officeart/2005/8/layout/hierarchy6"/>
-    <dgm:cxn modelId="{E1045996-947A-45AB-AA87-095994F4FD67}" type="presParOf" srcId="{CDDD40DE-018F-4849-B756-95B3257FED6B}" destId="{487E173D-D417-44DF-AA82-51472C535073}" srcOrd="0" destOrd="0" presId="urn:microsoft.com/office/officeart/2005/8/layout/hierarchy6"/>
-    <dgm:cxn modelId="{4241A57A-3B99-4E04-AF2D-F0F43FC299F0}" type="presParOf" srcId="{487E173D-D417-44DF-AA82-51472C535073}" destId="{1E58A067-C9CD-4A52-A779-CB28E9E4275C}" srcOrd="0" destOrd="0" presId="urn:microsoft.com/office/officeart/2005/8/layout/hierarchy6"/>
-    <dgm:cxn modelId="{7B090E37-0D1D-4319-9609-884797E12BB0}" type="presParOf" srcId="{487E173D-D417-44DF-AA82-51472C535073}" destId="{2EE42C9E-2EC1-443A-B6EE-0B5A1F2B967A}" srcOrd="1" destOrd="0" presId="urn:microsoft.com/office/officeart/2005/8/layout/hierarchy6"/>
-    <dgm:cxn modelId="{A534977C-DF76-485F-A11E-10882286FFDE}" type="presParOf" srcId="{2EE42C9E-2EC1-443A-B6EE-0B5A1F2B967A}" destId="{0C28DA98-FFAF-4A9F-9B87-B8F647566FF6}" srcOrd="0" destOrd="0" presId="urn:microsoft.com/office/officeart/2005/8/layout/hierarchy6"/>
-    <dgm:cxn modelId="{17E853D3-F259-4ECA-95E6-992941796AE3}" type="presParOf" srcId="{2EE42C9E-2EC1-443A-B6EE-0B5A1F2B967A}" destId="{173ACEAA-8B51-4B70-A64F-097C75ECC272}" srcOrd="1" destOrd="0" presId="urn:microsoft.com/office/officeart/2005/8/layout/hierarchy6"/>
-    <dgm:cxn modelId="{6FC06F95-E91F-4CF4-AB14-F4AB47B23C23}" type="presParOf" srcId="{173ACEAA-8B51-4B70-A64F-097C75ECC272}" destId="{E888C76C-88BD-4D67-8DCC-02B49ECDEE8E}" srcOrd="0" destOrd="0" presId="urn:microsoft.com/office/officeart/2005/8/layout/hierarchy6"/>
-    <dgm:cxn modelId="{1C575E18-5D3E-4654-BC68-F50BDD747CCB}" type="presParOf" srcId="{173ACEAA-8B51-4B70-A64F-097C75ECC272}" destId="{440806BA-92DE-461A-A839-C808E7EC7938}" srcOrd="1" destOrd="0" presId="urn:microsoft.com/office/officeart/2005/8/layout/hierarchy6"/>
-    <dgm:cxn modelId="{4183A987-72AB-40E2-8F8F-2EBB59264E8E}" type="presParOf" srcId="{440806BA-92DE-461A-A839-C808E7EC7938}" destId="{00B0AB45-9DDB-403E-8A05-283F3458F8AD}" srcOrd="0" destOrd="0" presId="urn:microsoft.com/office/officeart/2005/8/layout/hierarchy6"/>
-    <dgm:cxn modelId="{CF37F367-D27A-489C-B7AC-E0FE33980434}" type="presParOf" srcId="{440806BA-92DE-461A-A839-C808E7EC7938}" destId="{BF315E55-054E-4FC5-8160-158616110B9B}" srcOrd="1" destOrd="0" presId="urn:microsoft.com/office/officeart/2005/8/layout/hierarchy6"/>
-    <dgm:cxn modelId="{3EC80FFB-D1CF-495C-8535-D40816055A02}" type="presParOf" srcId="{BF315E55-054E-4FC5-8160-158616110B9B}" destId="{B2606A13-ADD4-4337-B37A-83EA4B5C04E1}" srcOrd="0" destOrd="0" presId="urn:microsoft.com/office/officeart/2005/8/layout/hierarchy6"/>
-    <dgm:cxn modelId="{1469B1E2-8E28-44D0-A0FF-C6D77E5D6767}" type="presParOf" srcId="{BF315E55-054E-4FC5-8160-158616110B9B}" destId="{6D311460-17DC-473E-9E47-79910F68B2A2}" srcOrd="1" destOrd="0" presId="urn:microsoft.com/office/officeart/2005/8/layout/hierarchy6"/>
-    <dgm:cxn modelId="{0C9A7BA8-4C50-48C3-BBE1-DBCCBC50D0B6}" type="presParOf" srcId="{6D311460-17DC-473E-9E47-79910F68B2A2}" destId="{B712C00B-1977-44A8-B1F2-79AB11DF3A45}" srcOrd="0" destOrd="0" presId="urn:microsoft.com/office/officeart/2005/8/layout/hierarchy6"/>
-    <dgm:cxn modelId="{3A424832-A435-420C-953F-051234D501B2}" type="presParOf" srcId="{6D311460-17DC-473E-9E47-79910F68B2A2}" destId="{1FCDFB40-7400-488B-AAB8-8BE0DE645BBD}" srcOrd="1" destOrd="0" presId="urn:microsoft.com/office/officeart/2005/8/layout/hierarchy6"/>
-    <dgm:cxn modelId="{335423E5-FCD4-4773-851C-A0F1BB41DD65}" type="presParOf" srcId="{1FCDFB40-7400-488B-AAB8-8BE0DE645BBD}" destId="{CCF2CA98-BD58-4948-AA40-159D7A24F976}" srcOrd="0" destOrd="0" presId="urn:microsoft.com/office/officeart/2005/8/layout/hierarchy6"/>
-    <dgm:cxn modelId="{01ED7ADE-493F-4BF9-A6D1-80C92294214B}" type="presParOf" srcId="{1FCDFB40-7400-488B-AAB8-8BE0DE645BBD}" destId="{30F44FC3-9DE0-469E-B755-6F97BC236F73}" srcOrd="1" destOrd="0" presId="urn:microsoft.com/office/officeart/2005/8/layout/hierarchy6"/>
-    <dgm:cxn modelId="{B91817FA-500C-444B-8FBC-8B21B930C442}" type="presParOf" srcId="{6D311460-17DC-473E-9E47-79910F68B2A2}" destId="{060917F8-B48F-49C1-AC15-A977D1A53133}" srcOrd="2" destOrd="0" presId="urn:microsoft.com/office/officeart/2005/8/layout/hierarchy6"/>
-    <dgm:cxn modelId="{4577F099-9045-42DA-B8B3-418C7B083476}" type="presParOf" srcId="{6D311460-17DC-473E-9E47-79910F68B2A2}" destId="{6F784552-4DF6-4052-9A97-1AABCEF40610}" srcOrd="3" destOrd="0" presId="urn:microsoft.com/office/officeart/2005/8/layout/hierarchy6"/>
-    <dgm:cxn modelId="{1296BFCF-CC08-4132-9E56-B2DD50047C2D}" type="presParOf" srcId="{6F784552-4DF6-4052-9A97-1AABCEF40610}" destId="{AFA13957-37C1-42C7-9326-9637976F0B9F}" srcOrd="0" destOrd="0" presId="urn:microsoft.com/office/officeart/2005/8/layout/hierarchy6"/>
-    <dgm:cxn modelId="{3EF72E90-66EF-439F-903A-0A16497B840F}" type="presParOf" srcId="{6F784552-4DF6-4052-9A97-1AABCEF40610}" destId="{7F96D4F4-FB9C-4231-872B-746DF211AA45}" srcOrd="1" destOrd="0" presId="urn:microsoft.com/office/officeart/2005/8/layout/hierarchy6"/>
-    <dgm:cxn modelId="{97DB6FD9-1347-4AA2-A189-6FD7E3E06CBA}" type="presParOf" srcId="{6D311460-17DC-473E-9E47-79910F68B2A2}" destId="{47578327-F14C-43FC-82E1-A2F17B519FA3}" srcOrd="4" destOrd="0" presId="urn:microsoft.com/office/officeart/2005/8/layout/hierarchy6"/>
-    <dgm:cxn modelId="{82A1DFD0-1521-4BA5-A54B-2C9885583CDC}" type="presParOf" srcId="{6D311460-17DC-473E-9E47-79910F68B2A2}" destId="{738D848F-4608-4A2A-A27D-884D74ABCE81}" srcOrd="5" destOrd="0" presId="urn:microsoft.com/office/officeart/2005/8/layout/hierarchy6"/>
-    <dgm:cxn modelId="{6D28B244-EE65-43CC-9A45-4C7E9A1859B2}" type="presParOf" srcId="{738D848F-4608-4A2A-A27D-884D74ABCE81}" destId="{02ECDDEE-7322-4301-AD63-74508C999548}" srcOrd="0" destOrd="0" presId="urn:microsoft.com/office/officeart/2005/8/layout/hierarchy6"/>
-    <dgm:cxn modelId="{E81C408A-F3BC-4423-ABF9-6C5F08B13BA9}" type="presParOf" srcId="{738D848F-4608-4A2A-A27D-884D74ABCE81}" destId="{E641EF70-27EB-48C4-B9C3-A1F01AC8BFBB}" srcOrd="1" destOrd="0" presId="urn:microsoft.com/office/officeart/2005/8/layout/hierarchy6"/>
-    <dgm:cxn modelId="{D316467E-7020-4B50-AF47-1180BD4848D7}" type="presParOf" srcId="{6D311460-17DC-473E-9E47-79910F68B2A2}" destId="{09195D0E-EBC6-49DE-BBF6-1341C005AE14}" srcOrd="6" destOrd="0" presId="urn:microsoft.com/office/officeart/2005/8/layout/hierarchy6"/>
-    <dgm:cxn modelId="{0C0C449B-B684-47F8-A9E8-84604D00BEF1}" type="presParOf" srcId="{6D311460-17DC-473E-9E47-79910F68B2A2}" destId="{61472862-C114-42D2-B7B2-AA2F8A21B523}" srcOrd="7" destOrd="0" presId="urn:microsoft.com/office/officeart/2005/8/layout/hierarchy6"/>
-    <dgm:cxn modelId="{19C957CD-0220-4817-8D07-EE0790A2CC83}" type="presParOf" srcId="{61472862-C114-42D2-B7B2-AA2F8A21B523}" destId="{2A5AE0FC-1157-4604-AF57-F56E6E12E28A}" srcOrd="0" destOrd="0" presId="urn:microsoft.com/office/officeart/2005/8/layout/hierarchy6"/>
-    <dgm:cxn modelId="{8C52C2C2-0E02-45EB-A414-847EAB46913C}" type="presParOf" srcId="{61472862-C114-42D2-B7B2-AA2F8A21B523}" destId="{17AD7690-4E1D-47D8-A9C9-A43DE0606955}" srcOrd="1" destOrd="0" presId="urn:microsoft.com/office/officeart/2005/8/layout/hierarchy6"/>
-    <dgm:cxn modelId="{5384A289-1EF9-4475-B83A-CF76BAF21C19}" type="presParOf" srcId="{90FB2B2B-9C97-4F51-9697-B0116F2BC534}" destId="{96520018-25E5-4A73-B960-FC36C336F3DF}" srcOrd="1" destOrd="0" presId="urn:microsoft.com/office/officeart/2005/8/layout/hierarchy6"/>
+    <dgm:cxn modelId="{D065BAD2-672E-4650-8C70-1C89E7A305DF}" type="presParOf" srcId="{90FB2B2B-9C97-4F51-9697-B0116F2BC534}" destId="{35E0C59C-6213-44A6-89D4-DD7B56F962AF}" srcOrd="0" destOrd="0" presId="urn:microsoft.com/office/officeart/2005/8/layout/hierarchy6"/>
+    <dgm:cxn modelId="{FCC7A681-F657-430F-A545-94B55880C386}" type="presParOf" srcId="{35E0C59C-6213-44A6-89D4-DD7B56F962AF}" destId="{CDDD40DE-018F-4849-B756-95B3257FED6B}" srcOrd="0" destOrd="0" presId="urn:microsoft.com/office/officeart/2005/8/layout/hierarchy6"/>
+    <dgm:cxn modelId="{31C6A6C2-73DD-4EFC-A177-B178F6FD503C}" type="presParOf" srcId="{CDDD40DE-018F-4849-B756-95B3257FED6B}" destId="{487E173D-D417-44DF-AA82-51472C535073}" srcOrd="0" destOrd="0" presId="urn:microsoft.com/office/officeart/2005/8/layout/hierarchy6"/>
+    <dgm:cxn modelId="{382B3D4E-3AC0-448F-A6E9-348D94AF97E3}" type="presParOf" srcId="{487E173D-D417-44DF-AA82-51472C535073}" destId="{1E58A067-C9CD-4A52-A779-CB28E9E4275C}" srcOrd="0" destOrd="0" presId="urn:microsoft.com/office/officeart/2005/8/layout/hierarchy6"/>
+    <dgm:cxn modelId="{334FDAEF-2F6D-4F87-97FE-F24587FE4D6C}" type="presParOf" srcId="{487E173D-D417-44DF-AA82-51472C535073}" destId="{2EE42C9E-2EC1-443A-B6EE-0B5A1F2B967A}" srcOrd="1" destOrd="0" presId="urn:microsoft.com/office/officeart/2005/8/layout/hierarchy6"/>
+    <dgm:cxn modelId="{5A2F619E-155E-421D-9842-65CB7E5AE3EC}" type="presParOf" srcId="{2EE42C9E-2EC1-443A-B6EE-0B5A1F2B967A}" destId="{0C28DA98-FFAF-4A9F-9B87-B8F647566FF6}" srcOrd="0" destOrd="0" presId="urn:microsoft.com/office/officeart/2005/8/layout/hierarchy6"/>
+    <dgm:cxn modelId="{F3427A28-E039-45A8-B861-CB050EB16B6C}" type="presParOf" srcId="{2EE42C9E-2EC1-443A-B6EE-0B5A1F2B967A}" destId="{173ACEAA-8B51-4B70-A64F-097C75ECC272}" srcOrd="1" destOrd="0" presId="urn:microsoft.com/office/officeart/2005/8/layout/hierarchy6"/>
+    <dgm:cxn modelId="{E30D0510-CFF3-4791-8A9A-958CD1286334}" type="presParOf" srcId="{173ACEAA-8B51-4B70-A64F-097C75ECC272}" destId="{E888C76C-88BD-4D67-8DCC-02B49ECDEE8E}" srcOrd="0" destOrd="0" presId="urn:microsoft.com/office/officeart/2005/8/layout/hierarchy6"/>
+    <dgm:cxn modelId="{F70F3DEF-342F-493D-A56A-B94459498DC3}" type="presParOf" srcId="{173ACEAA-8B51-4B70-A64F-097C75ECC272}" destId="{440806BA-92DE-461A-A839-C808E7EC7938}" srcOrd="1" destOrd="0" presId="urn:microsoft.com/office/officeart/2005/8/layout/hierarchy6"/>
+    <dgm:cxn modelId="{CA7FF5A5-946D-4B80-8F55-957C697F5F0B}" type="presParOf" srcId="{440806BA-92DE-461A-A839-C808E7EC7938}" destId="{00B0AB45-9DDB-403E-8A05-283F3458F8AD}" srcOrd="0" destOrd="0" presId="urn:microsoft.com/office/officeart/2005/8/layout/hierarchy6"/>
+    <dgm:cxn modelId="{FDCA10CA-1A26-4457-9A49-89EEEFA8E5CD}" type="presParOf" srcId="{440806BA-92DE-461A-A839-C808E7EC7938}" destId="{BF315E55-054E-4FC5-8160-158616110B9B}" srcOrd="1" destOrd="0" presId="urn:microsoft.com/office/officeart/2005/8/layout/hierarchy6"/>
+    <dgm:cxn modelId="{ADF2BAC2-4C87-4FF5-8EAA-790713EBB83F}" type="presParOf" srcId="{BF315E55-054E-4FC5-8160-158616110B9B}" destId="{B2606A13-ADD4-4337-B37A-83EA4B5C04E1}" srcOrd="0" destOrd="0" presId="urn:microsoft.com/office/officeart/2005/8/layout/hierarchy6"/>
+    <dgm:cxn modelId="{D10315CA-7B76-4615-B6AF-71AAB79CE98B}" type="presParOf" srcId="{BF315E55-054E-4FC5-8160-158616110B9B}" destId="{6D311460-17DC-473E-9E47-79910F68B2A2}" srcOrd="1" destOrd="0" presId="urn:microsoft.com/office/officeart/2005/8/layout/hierarchy6"/>
+    <dgm:cxn modelId="{ECE1D067-9309-44D5-BF9B-B68048211B0D}" type="presParOf" srcId="{6D311460-17DC-473E-9E47-79910F68B2A2}" destId="{B712C00B-1977-44A8-B1F2-79AB11DF3A45}" srcOrd="0" destOrd="0" presId="urn:microsoft.com/office/officeart/2005/8/layout/hierarchy6"/>
+    <dgm:cxn modelId="{6452FC0A-93B6-49FA-862C-C7ECB2699781}" type="presParOf" srcId="{6D311460-17DC-473E-9E47-79910F68B2A2}" destId="{1FCDFB40-7400-488B-AAB8-8BE0DE645BBD}" srcOrd="1" destOrd="0" presId="urn:microsoft.com/office/officeart/2005/8/layout/hierarchy6"/>
+    <dgm:cxn modelId="{4C1CC4DC-1AE5-4585-A9A4-01C0D27940A7}" type="presParOf" srcId="{1FCDFB40-7400-488B-AAB8-8BE0DE645BBD}" destId="{CCF2CA98-BD58-4948-AA40-159D7A24F976}" srcOrd="0" destOrd="0" presId="urn:microsoft.com/office/officeart/2005/8/layout/hierarchy6"/>
+    <dgm:cxn modelId="{91574BBB-F190-4226-98F7-CBAE3073EEF7}" type="presParOf" srcId="{1FCDFB40-7400-488B-AAB8-8BE0DE645BBD}" destId="{30F44FC3-9DE0-469E-B755-6F97BC236F73}" srcOrd="1" destOrd="0" presId="urn:microsoft.com/office/officeart/2005/8/layout/hierarchy6"/>
+    <dgm:cxn modelId="{C6A84195-6B49-4375-B281-4A8BEFE9E306}" type="presParOf" srcId="{6D311460-17DC-473E-9E47-79910F68B2A2}" destId="{060917F8-B48F-49C1-AC15-A977D1A53133}" srcOrd="2" destOrd="0" presId="urn:microsoft.com/office/officeart/2005/8/layout/hierarchy6"/>
+    <dgm:cxn modelId="{00D247D8-CA8A-43D1-8757-E1ABF9DEF834}" type="presParOf" srcId="{6D311460-17DC-473E-9E47-79910F68B2A2}" destId="{6F784552-4DF6-4052-9A97-1AABCEF40610}" srcOrd="3" destOrd="0" presId="urn:microsoft.com/office/officeart/2005/8/layout/hierarchy6"/>
+    <dgm:cxn modelId="{22648684-DBAB-4373-AE3D-882FAB835C29}" type="presParOf" srcId="{6F784552-4DF6-4052-9A97-1AABCEF40610}" destId="{AFA13957-37C1-42C7-9326-9637976F0B9F}" srcOrd="0" destOrd="0" presId="urn:microsoft.com/office/officeart/2005/8/layout/hierarchy6"/>
+    <dgm:cxn modelId="{B7D648D1-0618-4971-A15E-4121BC65C641}" type="presParOf" srcId="{6F784552-4DF6-4052-9A97-1AABCEF40610}" destId="{7F96D4F4-FB9C-4231-872B-746DF211AA45}" srcOrd="1" destOrd="0" presId="urn:microsoft.com/office/officeart/2005/8/layout/hierarchy6"/>
+    <dgm:cxn modelId="{31DA70AB-6EF4-479E-82A3-52A042CBC2B8}" type="presParOf" srcId="{6D311460-17DC-473E-9E47-79910F68B2A2}" destId="{47578327-F14C-43FC-82E1-A2F17B519FA3}" srcOrd="4" destOrd="0" presId="urn:microsoft.com/office/officeart/2005/8/layout/hierarchy6"/>
+    <dgm:cxn modelId="{60C6FEF6-4757-45F8-8C5C-560B22EE47D2}" type="presParOf" srcId="{6D311460-17DC-473E-9E47-79910F68B2A2}" destId="{738D848F-4608-4A2A-A27D-884D74ABCE81}" srcOrd="5" destOrd="0" presId="urn:microsoft.com/office/officeart/2005/8/layout/hierarchy6"/>
+    <dgm:cxn modelId="{FB672A5C-0C9A-4A79-9A95-F21D0442BA2D}" type="presParOf" srcId="{738D848F-4608-4A2A-A27D-884D74ABCE81}" destId="{02ECDDEE-7322-4301-AD63-74508C999548}" srcOrd="0" destOrd="0" presId="urn:microsoft.com/office/officeart/2005/8/layout/hierarchy6"/>
+    <dgm:cxn modelId="{A56A15B2-2FD4-4E3A-8056-9C83D4BCECFF}" type="presParOf" srcId="{738D848F-4608-4A2A-A27D-884D74ABCE81}" destId="{E641EF70-27EB-48C4-B9C3-A1F01AC8BFBB}" srcOrd="1" destOrd="0" presId="urn:microsoft.com/office/officeart/2005/8/layout/hierarchy6"/>
+    <dgm:cxn modelId="{C52D67CF-A39F-4644-9D5A-F46905C585FD}" type="presParOf" srcId="{6D311460-17DC-473E-9E47-79910F68B2A2}" destId="{09195D0E-EBC6-49DE-BBF6-1341C005AE14}" srcOrd="6" destOrd="0" presId="urn:microsoft.com/office/officeart/2005/8/layout/hierarchy6"/>
+    <dgm:cxn modelId="{733D5A12-5151-467C-9B7B-737E1AA686E0}" type="presParOf" srcId="{6D311460-17DC-473E-9E47-79910F68B2A2}" destId="{61472862-C114-42D2-B7B2-AA2F8A21B523}" srcOrd="7" destOrd="0" presId="urn:microsoft.com/office/officeart/2005/8/layout/hierarchy6"/>
+    <dgm:cxn modelId="{90B8ADAC-EDF2-4293-955C-C0B749AD09AA}" type="presParOf" srcId="{61472862-C114-42D2-B7B2-AA2F8A21B523}" destId="{2A5AE0FC-1157-4604-AF57-F56E6E12E28A}" srcOrd="0" destOrd="0" presId="urn:microsoft.com/office/officeart/2005/8/layout/hierarchy6"/>
+    <dgm:cxn modelId="{213C5E33-1AD8-4306-8D1D-318FD901B088}" type="presParOf" srcId="{61472862-C114-42D2-B7B2-AA2F8A21B523}" destId="{17AD7690-4E1D-47D8-A9C9-A43DE0606955}" srcOrd="1" destOrd="0" presId="urn:microsoft.com/office/officeart/2005/8/layout/hierarchy6"/>
+    <dgm:cxn modelId="{F807EA65-0498-4D32-9E92-4C81A5B9D8A9}" type="presParOf" srcId="{90FB2B2B-9C97-4F51-9697-B0116F2BC534}" destId="{96520018-25E5-4A73-B960-FC36C336F3DF}" srcOrd="1" destOrd="0" presId="urn:microsoft.com/office/officeart/2005/8/layout/hierarchy6"/>
   </dgm:cxnLst>
   <dgm:bg/>
   <dgm:whole/>
@@ -22594,7 +22699,7 @@
 </file>
 
 <file path=customXml/itemProps1.xml><?xml version="1.0" encoding="utf-8"?>
-<ds:datastoreItem xmlns:ds="http://schemas.openxmlformats.org/officeDocument/2006/customXml" ds:itemID="{3FB89479-5375-4FF7-801A-79E3A224D915}">
+<ds:datastoreItem xmlns:ds="http://schemas.openxmlformats.org/officeDocument/2006/customXml" ds:itemID="{38FBD002-7F7F-43C7-BCD0-4E302B1A93EB}">
   <ds:schemaRefs>
     <ds:schemaRef ds:uri="http://schemas.openxmlformats.org/officeDocument/2006/bibliography"/>
   </ds:schemaRefs>

</xml_diff>